<commit_message>
added rollup JSON config tips docx, minor fix to fwy VMT and fwy MM scripts
</commit_message>
<xml_diff>
--- a/rollup/Rollup JSON Configuration Tips.docx
+++ b/rollup/Rollup JSON Configuration Tips.docx
@@ -7,13 +7,8 @@
         <w:pStyle w:val="Title"/>
       </w:pPr>
       <w:r>
-        <w:t xml:space="preserve">Configuring PPA3 Rollup in </w:t>
-      </w:r>
-      <w:proofErr w:type="spellStart"/>
-      <w:r>
-        <w:t>VertiGIS</w:t>
-      </w:r>
-      <w:proofErr w:type="spellEnd"/>
+        <w:t>Configuring PPA3 Rollup in VertiGIS</w:t>
+      </w:r>
     </w:p>
     <w:p/>
     <w:p/>
@@ -25,7 +20,519 @@
         <w:t>Notes from 12/15/22 Training with Yongzhi</w:t>
       </w:r>
     </w:p>
+    <w:p>
+      <w:pPr>
+        <w:pStyle w:val="ListParagraph"/>
+        <w:numPr>
+          <w:ilvl w:val="0"/>
+          <w:numId w:val="4"/>
+        </w:numPr>
+      </w:pPr>
+      <w:r>
+        <w:t>Filter (for_review=1 query) applied by editing source webmap, not in config?</w:t>
+      </w:r>
+    </w:p>
+    <w:p>
+      <w:pPr>
+        <w:pStyle w:val="ListParagraph"/>
+        <w:numPr>
+          <w:ilvl w:val="1"/>
+          <w:numId w:val="4"/>
+        </w:numPr>
+      </w:pPr>
+      <w:r>
+        <w:t>For charts, use queryWhere tag in JSON config</w:t>
+      </w:r>
+    </w:p>
+    <w:p>
+      <w:pPr>
+        <w:pStyle w:val="ListParagraph"/>
+        <w:numPr>
+          <w:ilvl w:val="1"/>
+          <w:numId w:val="4"/>
+        </w:numPr>
+      </w:pPr>
+      <w:r>
+        <w:t>But for visualizing user interface, set in source webmap</w:t>
+      </w:r>
+    </w:p>
+    <w:p>
+      <w:pPr>
+        <w:pStyle w:val="ListParagraph"/>
+        <w:numPr>
+          <w:ilvl w:val="0"/>
+          <w:numId w:val="4"/>
+        </w:numPr>
+      </w:pPr>
+      <w:r>
+        <w:t xml:space="preserve">Finding </w:t>
+      </w:r>
+      <w:r>
+        <w:t>chartingWorkflowId</w:t>
+      </w:r>
+      <w:r>
+        <w:t>:</w:t>
+      </w:r>
+    </w:p>
+    <w:p>
+      <w:pPr>
+        <w:pStyle w:val="ListParagraph"/>
+        <w:numPr>
+          <w:ilvl w:val="1"/>
+          <w:numId w:val="4"/>
+        </w:numPr>
+      </w:pPr>
+      <w:r>
+        <w:t>Which workflow to call to draw the chart</w:t>
+      </w:r>
+    </w:p>
+    <w:p>
+      <w:pPr>
+        <w:pStyle w:val="ListParagraph"/>
+        <w:numPr>
+          <w:ilvl w:val="1"/>
+          <w:numId w:val="4"/>
+        </w:numPr>
+      </w:pPr>
+      <w:r>
+        <w:t>***Should not need to edit this!</w:t>
+      </w:r>
+    </w:p>
+    <w:p>
+      <w:pPr>
+        <w:pStyle w:val="ListParagraph"/>
+        <w:numPr>
+          <w:ilvl w:val="1"/>
+          <w:numId w:val="4"/>
+        </w:numPr>
+      </w:pPr>
+      <w:r>
+        <w:t>Ctrl</w:t>
+      </w:r>
+      <w:r>
+        <w:t>+</w:t>
+      </w:r>
+      <w:r>
+        <w:t>shift</w:t>
+      </w:r>
+      <w:r>
+        <w:t>+</w:t>
+      </w:r>
+      <w:r>
+        <w:t>e</w:t>
+      </w:r>
+      <w:r>
+        <w:t xml:space="preserve"> will bring  up JSON configuration of the Viewer</w:t>
+      </w:r>
+    </w:p>
+    <w:p>
+      <w:pPr>
+        <w:pStyle w:val="ListParagraph"/>
+        <w:numPr>
+          <w:ilvl w:val="2"/>
+          <w:numId w:val="4"/>
+        </w:numPr>
+      </w:pPr>
+      <w:r>
+        <w:t>Search for name of workflow in JSON file, it will take you to where the ID is.</w:t>
+      </w:r>
+    </w:p>
+    <w:p>
+      <w:pPr>
+        <w:pStyle w:val="ListParagraph"/>
+        <w:numPr>
+          <w:ilvl w:val="2"/>
+          <w:numId w:val="4"/>
+        </w:numPr>
+      </w:pPr>
+      <w:r>
+        <w:t xml:space="preserve">Same process will help us find </w:t>
+      </w:r>
+      <w:r>
+        <w:t>chartId</w:t>
+      </w:r>
+      <w:r>
+        <w:t xml:space="preserve"> value (this also won’t likely be changed)</w:t>
+      </w:r>
+    </w:p>
+    <w:p>
+      <w:pPr>
+        <w:pStyle w:val="ListParagraph"/>
+        <w:numPr>
+          <w:ilvl w:val="2"/>
+          <w:numId w:val="4"/>
+        </w:numPr>
+      </w:pPr>
+    </w:p>
+    <w:p>
+      <w:pPr>
+        <w:pStyle w:val="ListParagraph"/>
+        <w:numPr>
+          <w:ilvl w:val="1"/>
+          <w:numId w:val="4"/>
+        </w:numPr>
+      </w:pPr>
+    </w:p>
+    <w:p>
+      <w:pPr>
+        <w:pStyle w:val="ListParagraph"/>
+        <w:numPr>
+          <w:ilvl w:val="0"/>
+          <w:numId w:val="4"/>
+        </w:numPr>
+      </w:pPr>
+      <w:r>
+        <w:t xml:space="preserve">Finding </w:t>
+      </w:r>
+      <w:r>
+        <w:t>chartingPanelId</w:t>
+      </w:r>
+      <w:r>
+        <w:t>:</w:t>
+      </w:r>
+    </w:p>
+    <w:p>
+      <w:pPr>
+        <w:pStyle w:val="ListParagraph"/>
+        <w:numPr>
+          <w:ilvl w:val="1"/>
+          <w:numId w:val="4"/>
+        </w:numPr>
+      </w:pPr>
+      <w:r>
+        <w:t>Panel that you want to put charts in</w:t>
+      </w:r>
+    </w:p>
+    <w:p>
+      <w:pPr>
+        <w:pStyle w:val="ListParagraph"/>
+        <w:numPr>
+          <w:ilvl w:val="1"/>
+          <w:numId w:val="4"/>
+        </w:numPr>
+      </w:pPr>
+      <w:r>
+        <w:t>Has attributes  selection panel and charts panel</w:t>
+      </w:r>
+    </w:p>
+    <w:p>
+      <w:pPr>
+        <w:pStyle w:val="ListParagraph"/>
+        <w:numPr>
+          <w:ilvl w:val="1"/>
+          <w:numId w:val="4"/>
+        </w:numPr>
+      </w:pPr>
+    </w:p>
+    <w:p>
+      <w:pPr>
+        <w:pStyle w:val="ListParagraph"/>
+        <w:numPr>
+          <w:ilvl w:val="0"/>
+          <w:numId w:val="4"/>
+        </w:numPr>
+      </w:pPr>
+      <w:r>
+        <w:t>C</w:t>
+      </w:r>
+      <w:r>
+        <w:t>trl</w:t>
+      </w:r>
+      <w:r>
+        <w:t>+</w:t>
+      </w:r>
+      <w:r>
+        <w:t>shift</w:t>
+      </w:r>
+      <w:r>
+        <w:t>+</w:t>
+      </w:r>
+      <w:r>
+        <w:t>e</w:t>
+      </w:r>
+      <w:r>
+        <w:t xml:space="preserve"> will bring  up JSON configuration of the Viewer</w:t>
+      </w:r>
+    </w:p>
+    <w:p>
+      <w:pPr>
+        <w:pStyle w:val="ListParagraph"/>
+        <w:numPr>
+          <w:ilvl w:val="0"/>
+          <w:numId w:val="4"/>
+        </w:numPr>
+      </w:pPr>
+      <w:r>
+        <w:t xml:space="preserve">If layer is standalone (not bundled in webmap), then need to set </w:t>
+      </w:r>
+      <w:r>
+        <w:t>isFeatureLayer</w:t>
+      </w:r>
+      <w:r>
+        <w:t xml:space="preserve"> = False</w:t>
+      </w:r>
+    </w:p>
+    <w:p>
+      <w:pPr>
+        <w:pStyle w:val="ListParagraph"/>
+        <w:numPr>
+          <w:ilvl w:val="0"/>
+          <w:numId w:val="4"/>
+        </w:numPr>
+      </w:pPr>
+      <w:r>
+        <w:t>Probably want sortAscending=false for all metrics, have tallest bars on left side of x axis</w:t>
+      </w:r>
+    </w:p>
+    <w:p>
+      <w:pPr>
+        <w:pStyle w:val="ListParagraph"/>
+        <w:numPr>
+          <w:ilvl w:val="0"/>
+          <w:numId w:val="4"/>
+        </w:numPr>
+      </w:pPr>
+      <w:r>
+        <w:t xml:space="preserve">Charts drawn with </w:t>
+      </w:r>
+      <w:hyperlink r:id="rId5" w:history="1">
+        <w:r>
+          <w:rPr>
+            <w:rStyle w:val="Hyperlink"/>
+          </w:rPr>
+          <w:t>Highch</w:t>
+        </w:r>
+        <w:r>
+          <w:rPr>
+            <w:rStyle w:val="Hyperlink"/>
+          </w:rPr>
+          <w:t>a</w:t>
+        </w:r>
+        <w:r>
+          <w:rPr>
+            <w:rStyle w:val="Hyperlink"/>
+          </w:rPr>
+          <w:t>rts library</w:t>
+        </w:r>
+      </w:hyperlink>
+      <w:r>
+        <w:t>, can refer to their API for more information.</w:t>
+      </w:r>
+    </w:p>
+    <w:p>
+      <w:pPr>
+        <w:pStyle w:val="ListParagraph"/>
+        <w:numPr>
+          <w:ilvl w:val="1"/>
+          <w:numId w:val="4"/>
+        </w:numPr>
+      </w:pPr>
+      <w:r>
+        <w:t>Can use as reference for customizing/configuring the charts</w:t>
+      </w:r>
+    </w:p>
+    <w:p>
+      <w:pPr>
+        <w:pStyle w:val="ListParagraph"/>
+        <w:numPr>
+          <w:ilvl w:val="0"/>
+          <w:numId w:val="4"/>
+        </w:numPr>
+      </w:pPr>
+      <w:r>
+        <w:t>Series:pattern – pattern is not in Highcharts API</w:t>
+      </w:r>
+    </w:p>
+    <w:p>
+      <w:pPr>
+        <w:pStyle w:val="ListParagraph"/>
+        <w:numPr>
+          <w:ilvl w:val="1"/>
+          <w:numId w:val="4"/>
+        </w:numPr>
+      </w:pPr>
+      <w:r>
+        <w:t>Each item in target matches up with keys in the “keys” tag below</w:t>
+      </w:r>
+    </w:p>
+    <w:p>
+      <w:pPr>
+        <w:pStyle w:val="ListParagraph"/>
+        <w:numPr>
+          <w:ilvl w:val="1"/>
+          <w:numId w:val="4"/>
+        </w:numPr>
+      </w:pPr>
+      <w:r>
+        <w:t>“data” key – initializes with empty list, but then fills with the appropriate values specific to run that correspond to “keys”</w:t>
+      </w:r>
+    </w:p>
+    <w:p>
+      <w:pPr>
+        <w:pStyle w:val="ListParagraph"/>
+        <w:numPr>
+          <w:ilvl w:val="2"/>
+          <w:numId w:val="4"/>
+        </w:numPr>
+      </w:pPr>
+      <w:r>
+        <w:t>Each item in “data” corresponds to a bar, and each “key” is an attribute of the bar.</w:t>
+      </w:r>
+    </w:p>
+    <w:p>
+      <w:pPr>
+        <w:pStyle w:val="ListParagraph"/>
+        <w:numPr>
+          <w:ilvl w:val="1"/>
+          <w:numId w:val="4"/>
+        </w:numPr>
+      </w:pPr>
+      <w:r>
+        <w:t>What’s difference between “f” and “y” values?</w:t>
+      </w:r>
+    </w:p>
+    <w:p>
+      <w:pPr>
+        <w:pStyle w:val="ListParagraph"/>
+        <w:numPr>
+          <w:ilvl w:val="2"/>
+          <w:numId w:val="4"/>
+        </w:numPr>
+      </w:pPr>
+      <w:r>
+        <w:t>F is “function” of some sort. Look up in Highcharts API ref—this may be where you can adjust format of bar data labels.</w:t>
+      </w:r>
+    </w:p>
+    <w:p>
+      <w:pPr>
+        <w:pStyle w:val="ListParagraph"/>
+        <w:numPr>
+          <w:ilvl w:val="0"/>
+          <w:numId w:val="4"/>
+        </w:numPr>
+      </w:pPr>
+      <w:r>
+        <w:t>To add a new table with its charts</w:t>
+      </w:r>
+    </w:p>
+    <w:p>
+      <w:pPr>
+        <w:pStyle w:val="ListParagraph"/>
+        <w:numPr>
+          <w:ilvl w:val="1"/>
+          <w:numId w:val="4"/>
+        </w:numPr>
+      </w:pPr>
+      <w:r>
+        <w:t xml:space="preserve">Add under the </w:t>
+      </w:r>
+      <w:r>
+        <w:t>relatedTables</w:t>
+      </w:r>
+      <w:r>
+        <w:t xml:space="preserve"> key</w:t>
+      </w:r>
+    </w:p>
+    <w:p>
+      <w:pPr>
+        <w:pStyle w:val="ListParagraph"/>
+        <w:numPr>
+          <w:ilvl w:val="1"/>
+          <w:numId w:val="4"/>
+        </w:numPr>
+      </w:pPr>
+      <w:r>
+        <w:t>Copy/paste one of the e</w:t>
+      </w:r>
+      <w:r>
+        <w:t xml:space="preserve">xisting tables in the list of tables under </w:t>
+      </w:r>
+      <w:r>
+        <w:t>relatedTables</w:t>
+      </w:r>
+      <w:r>
+        <w:t xml:space="preserve"> key</w:t>
+      </w:r>
+    </w:p>
+    <w:p>
+      <w:pPr>
+        <w:pStyle w:val="ListParagraph"/>
+        <w:numPr>
+          <w:ilvl w:val="1"/>
+          <w:numId w:val="4"/>
+        </w:numPr>
+      </w:pPr>
+      <w:r>
+        <w:t>Update all values to reflect the table and field names</w:t>
+      </w:r>
+    </w:p>
+    <w:p>
+      <w:pPr>
+        <w:pStyle w:val="ListParagraph"/>
+        <w:numPr>
+          <w:ilvl w:val="2"/>
+          <w:numId w:val="4"/>
+        </w:numPr>
+      </w:pPr>
+      <w:r>
+        <w:t>***Is there a nice python scripted way to create a new table entry?</w:t>
+      </w:r>
+    </w:p>
     <w:p/>
+    <w:p>
+      <w:pPr>
+        <w:pStyle w:val="Heading2"/>
+      </w:pPr>
+      <w:r>
+        <w:t>Q and A</w:t>
+      </w:r>
+    </w:p>
+    <w:p>
+      <w:pPr>
+        <w:pStyle w:val="ListParagraph"/>
+        <w:numPr>
+          <w:ilvl w:val="0"/>
+          <w:numId w:val="3"/>
+        </w:numPr>
+      </w:pPr>
+      <w:r>
+        <w:t>Is there a reference or glossary or way I can get color codes? Like, is there some place I can click a color I like, then get the code to copy/paste?</w:t>
+      </w:r>
+    </w:p>
+    <w:p>
+      <w:pPr>
+        <w:pStyle w:val="ListParagraph"/>
+        <w:numPr>
+          <w:ilvl w:val="1"/>
+          <w:numId w:val="3"/>
+        </w:numPr>
+      </w:pPr>
+      <w:r>
+        <w:t>See Highcharts API ref</w:t>
+      </w:r>
+    </w:p>
+    <w:p>
+      <w:pPr>
+        <w:pStyle w:val="ListParagraph"/>
+        <w:numPr>
+          <w:ilvl w:val="0"/>
+          <w:numId w:val="3"/>
+        </w:numPr>
+      </w:pPr>
+      <w:r>
+        <w:lastRenderedPageBreak/>
+        <w:t>In comparison jobs base bar chart, it has space instead of comma for thousands separator. How do I fix that?</w:t>
+      </w:r>
+    </w:p>
+    <w:p>
+      <w:pPr>
+        <w:pStyle w:val="ListParagraph"/>
+        <w:numPr>
+          <w:ilvl w:val="0"/>
+          <w:numId w:val="3"/>
+        </w:numPr>
+      </w:pPr>
+    </w:p>
     <w:p/>
     <w:p>
       <w:pPr>
@@ -36,7 +543,7 @@
       </w:r>
     </w:p>
     <w:p>
-      <w:hyperlink r:id="rId5" w:history="1">
+      <w:hyperlink r:id="rId6" w:history="1">
         <w:r>
           <w:rPr>
             <w:rStyle w:val="Hyperlink"/>
@@ -78,13 +585,8 @@
         </w:numPr>
       </w:pPr>
       <w:r>
-        <w:t xml:space="preserve">Workflow name = </w:t>
-      </w:r>
-      <w:proofErr w:type="spellStart"/>
-      <w:r>
-        <w:t>SACOG_ProjectComparisonMetrics_SelectProjects</w:t>
-      </w:r>
-      <w:proofErr w:type="spellEnd"/>
+        <w:t>Workflow name = SACOG_ProjectComparisonMetrics_SelectProjects</w:t>
+      </w:r>
     </w:p>
     <w:p>
       <w:pPr>
@@ -95,13 +597,8 @@
         </w:numPr>
       </w:pPr>
       <w:r>
-        <w:t xml:space="preserve">Initialize &gt; Configuration &gt; </w:t>
-      </w:r>
-      <w:proofErr w:type="spellStart"/>
-      <w:r>
-        <w:t>projectComparisonMetricsConfiguration</w:t>
-      </w:r>
-      <w:proofErr w:type="spellEnd"/>
+        <w:t>Initialize &gt; Configuration &gt; projectComparisonMetricsConfiguration</w:t>
+      </w:r>
     </w:p>
     <w:p>
       <w:pPr>
@@ -148,15 +645,7 @@
         </w:numPr>
       </w:pPr>
       <w:r>
-        <w:t xml:space="preserve">Not all tables </w:t>
-      </w:r>
-      <w:proofErr w:type="gramStart"/>
-      <w:r>
-        <w:t>have had</w:t>
-      </w:r>
-      <w:proofErr w:type="gramEnd"/>
-      <w:r>
-        <w:t xml:space="preserve"> charts configured for them—best for DC or JH to configure remainder and can do on their own.</w:t>
+        <w:t>Not all tables have had charts configured for them—best for DC or JH to configure remainder and can do on their own.</w:t>
       </w:r>
     </w:p>
     <w:p>
@@ -170,7 +659,7 @@
       <w:r>
         <w:t xml:space="preserve">Look at URL/site of roll-up tool too – URL is </w:t>
       </w:r>
-      <w:hyperlink r:id="rId6" w:history="1">
+      <w:hyperlink r:id="rId7" w:history="1">
         <w:r>
           <w:rPr>
             <w:rStyle w:val="Hyperlink"/>
@@ -237,14 +726,30 @@
           <w:lang w:val="en-CA"/>
         </w:rPr>
       </w:pPr>
-      <w:hyperlink r:id="rId7" w:history="1">
+      <w:hyperlink r:id="rId8" w:history="1">
         <w:r>
           <w:rPr>
             <w:rStyle w:val="Hyperlink"/>
             <w:rFonts w:eastAsiaTheme="majorEastAsia"/>
             <w:lang w:val="en-CA"/>
           </w:rPr>
-          <w:t>https://mapping.sacog.org/Geocortex/WebViewer/designer/#app=3c7ff61fa2694369a591d1fb8825a40a</w:t>
+          <w:t>https://mapping.sacog.o</w:t>
+        </w:r>
+        <w:r>
+          <w:rPr>
+            <w:rStyle w:val="Hyperlink"/>
+            <w:rFonts w:eastAsiaTheme="majorEastAsia"/>
+            <w:lang w:val="en-CA"/>
+          </w:rPr>
+          <w:t>r</w:t>
+        </w:r>
+        <w:r>
+          <w:rPr>
+            <w:rStyle w:val="Hyperlink"/>
+            <w:rFonts w:eastAsiaTheme="majorEastAsia"/>
+            <w:lang w:val="en-CA"/>
+          </w:rPr>
+          <w:t>g/Geocortex/WebViewer/designer/#app=3c7ff61fa2694369a591d1fb8825a40a</w:t>
         </w:r>
       </w:hyperlink>
     </w:p>
@@ -289,7 +794,7 @@
           <w:lang w:val="en-CA"/>
         </w:rPr>
       </w:pPr>
-      <w:hyperlink r:id="rId8" w:history="1">
+      <w:hyperlink r:id="rId9" w:history="1">
         <w:r>
           <w:rPr>
             <w:rStyle w:val="Hyperlink"/>
@@ -326,7 +831,7 @@
           <w:lang w:val="en-CA"/>
         </w:rPr>
       </w:pPr>
-      <w:hyperlink r:id="rId9" w:history="1">
+      <w:hyperlink r:id="rId10" w:history="1">
         <w:r>
           <w:rPr>
             <w:rStyle w:val="Hyperlink"/>
@@ -500,6 +1005,230 @@
     </w:lvl>
   </w:abstractNum>
   <w:abstractNum w:abstractNumId="1" w15:restartNumberingAfterBreak="0">
+    <w:nsid w:val="307D5531"/>
+    <w:multiLevelType w:val="hybridMultilevel"/>
+    <w:tmpl w:val="5F0A606C"/>
+    <w:lvl w:ilvl="0" w:tplc="69A0B1C4">
+      <w:numFmt w:val="bullet"/>
+      <w:lvlText w:val=""/>
+      <w:lvlJc w:val="left"/>
+      <w:pPr>
+        <w:ind w:left="720" w:hanging="360"/>
+      </w:pPr>
+      <w:rPr>
+        <w:rFonts w:ascii="Symbol" w:eastAsiaTheme="minorHAnsi" w:hAnsi="Symbol" w:cstheme="minorBidi" w:hint="default"/>
+      </w:rPr>
+    </w:lvl>
+    <w:lvl w:ilvl="1" w:tplc="04090003">
+      <w:start w:val="1"/>
+      <w:numFmt w:val="bullet"/>
+      <w:lvlText w:val="o"/>
+      <w:lvlJc w:val="left"/>
+      <w:pPr>
+        <w:ind w:left="1440" w:hanging="360"/>
+      </w:pPr>
+      <w:rPr>
+        <w:rFonts w:ascii="Courier New" w:hAnsi="Courier New" w:cs="Courier New" w:hint="default"/>
+      </w:rPr>
+    </w:lvl>
+    <w:lvl w:ilvl="2" w:tplc="04090005">
+      <w:start w:val="1"/>
+      <w:numFmt w:val="bullet"/>
+      <w:lvlText w:val=""/>
+      <w:lvlJc w:val="left"/>
+      <w:pPr>
+        <w:ind w:left="2160" w:hanging="360"/>
+      </w:pPr>
+      <w:rPr>
+        <w:rFonts w:ascii="Wingdings" w:hAnsi="Wingdings" w:hint="default"/>
+      </w:rPr>
+    </w:lvl>
+    <w:lvl w:ilvl="3" w:tplc="04090001" w:tentative="1">
+      <w:start w:val="1"/>
+      <w:numFmt w:val="bullet"/>
+      <w:lvlText w:val=""/>
+      <w:lvlJc w:val="left"/>
+      <w:pPr>
+        <w:ind w:left="2880" w:hanging="360"/>
+      </w:pPr>
+      <w:rPr>
+        <w:rFonts w:ascii="Symbol" w:hAnsi="Symbol" w:hint="default"/>
+      </w:rPr>
+    </w:lvl>
+    <w:lvl w:ilvl="4" w:tplc="04090003" w:tentative="1">
+      <w:start w:val="1"/>
+      <w:numFmt w:val="bullet"/>
+      <w:lvlText w:val="o"/>
+      <w:lvlJc w:val="left"/>
+      <w:pPr>
+        <w:ind w:left="3600" w:hanging="360"/>
+      </w:pPr>
+      <w:rPr>
+        <w:rFonts w:ascii="Courier New" w:hAnsi="Courier New" w:cs="Courier New" w:hint="default"/>
+      </w:rPr>
+    </w:lvl>
+    <w:lvl w:ilvl="5" w:tplc="04090005" w:tentative="1">
+      <w:start w:val="1"/>
+      <w:numFmt w:val="bullet"/>
+      <w:lvlText w:val=""/>
+      <w:lvlJc w:val="left"/>
+      <w:pPr>
+        <w:ind w:left="4320" w:hanging="360"/>
+      </w:pPr>
+      <w:rPr>
+        <w:rFonts w:ascii="Wingdings" w:hAnsi="Wingdings" w:hint="default"/>
+      </w:rPr>
+    </w:lvl>
+    <w:lvl w:ilvl="6" w:tplc="04090001" w:tentative="1">
+      <w:start w:val="1"/>
+      <w:numFmt w:val="bullet"/>
+      <w:lvlText w:val=""/>
+      <w:lvlJc w:val="left"/>
+      <w:pPr>
+        <w:ind w:left="5040" w:hanging="360"/>
+      </w:pPr>
+      <w:rPr>
+        <w:rFonts w:ascii="Symbol" w:hAnsi="Symbol" w:hint="default"/>
+      </w:rPr>
+    </w:lvl>
+    <w:lvl w:ilvl="7" w:tplc="04090003" w:tentative="1">
+      <w:start w:val="1"/>
+      <w:numFmt w:val="bullet"/>
+      <w:lvlText w:val="o"/>
+      <w:lvlJc w:val="left"/>
+      <w:pPr>
+        <w:ind w:left="5760" w:hanging="360"/>
+      </w:pPr>
+      <w:rPr>
+        <w:rFonts w:ascii="Courier New" w:hAnsi="Courier New" w:cs="Courier New" w:hint="default"/>
+      </w:rPr>
+    </w:lvl>
+    <w:lvl w:ilvl="8" w:tplc="04090005" w:tentative="1">
+      <w:start w:val="1"/>
+      <w:numFmt w:val="bullet"/>
+      <w:lvlText w:val=""/>
+      <w:lvlJc w:val="left"/>
+      <w:pPr>
+        <w:ind w:left="6480" w:hanging="360"/>
+      </w:pPr>
+      <w:rPr>
+        <w:rFonts w:ascii="Wingdings" w:hAnsi="Wingdings" w:hint="default"/>
+      </w:rPr>
+    </w:lvl>
+  </w:abstractNum>
+  <w:abstractNum w:abstractNumId="2" w15:restartNumberingAfterBreak="0">
+    <w:nsid w:val="48D55ABB"/>
+    <w:multiLevelType w:val="hybridMultilevel"/>
+    <w:tmpl w:val="94FCF944"/>
+    <w:lvl w:ilvl="0" w:tplc="134CBDB6">
+      <w:numFmt w:val="bullet"/>
+      <w:lvlText w:val=""/>
+      <w:lvlJc w:val="left"/>
+      <w:pPr>
+        <w:ind w:left="720" w:hanging="360"/>
+      </w:pPr>
+      <w:rPr>
+        <w:rFonts w:ascii="Symbol" w:eastAsiaTheme="minorHAnsi" w:hAnsi="Symbol" w:cstheme="minorBidi" w:hint="default"/>
+      </w:rPr>
+    </w:lvl>
+    <w:lvl w:ilvl="1" w:tplc="04090003">
+      <w:start w:val="1"/>
+      <w:numFmt w:val="bullet"/>
+      <w:lvlText w:val="o"/>
+      <w:lvlJc w:val="left"/>
+      <w:pPr>
+        <w:ind w:left="1440" w:hanging="360"/>
+      </w:pPr>
+      <w:rPr>
+        <w:rFonts w:ascii="Courier New" w:hAnsi="Courier New" w:cs="Courier New" w:hint="default"/>
+      </w:rPr>
+    </w:lvl>
+    <w:lvl w:ilvl="2" w:tplc="04090005" w:tentative="1">
+      <w:start w:val="1"/>
+      <w:numFmt w:val="bullet"/>
+      <w:lvlText w:val=""/>
+      <w:lvlJc w:val="left"/>
+      <w:pPr>
+        <w:ind w:left="2160" w:hanging="360"/>
+      </w:pPr>
+      <w:rPr>
+        <w:rFonts w:ascii="Wingdings" w:hAnsi="Wingdings" w:hint="default"/>
+      </w:rPr>
+    </w:lvl>
+    <w:lvl w:ilvl="3" w:tplc="04090001" w:tentative="1">
+      <w:start w:val="1"/>
+      <w:numFmt w:val="bullet"/>
+      <w:lvlText w:val=""/>
+      <w:lvlJc w:val="left"/>
+      <w:pPr>
+        <w:ind w:left="2880" w:hanging="360"/>
+      </w:pPr>
+      <w:rPr>
+        <w:rFonts w:ascii="Symbol" w:hAnsi="Symbol" w:hint="default"/>
+      </w:rPr>
+    </w:lvl>
+    <w:lvl w:ilvl="4" w:tplc="04090003" w:tentative="1">
+      <w:start w:val="1"/>
+      <w:numFmt w:val="bullet"/>
+      <w:lvlText w:val="o"/>
+      <w:lvlJc w:val="left"/>
+      <w:pPr>
+        <w:ind w:left="3600" w:hanging="360"/>
+      </w:pPr>
+      <w:rPr>
+        <w:rFonts w:ascii="Courier New" w:hAnsi="Courier New" w:cs="Courier New" w:hint="default"/>
+      </w:rPr>
+    </w:lvl>
+    <w:lvl w:ilvl="5" w:tplc="04090005" w:tentative="1">
+      <w:start w:val="1"/>
+      <w:numFmt w:val="bullet"/>
+      <w:lvlText w:val=""/>
+      <w:lvlJc w:val="left"/>
+      <w:pPr>
+        <w:ind w:left="4320" w:hanging="360"/>
+      </w:pPr>
+      <w:rPr>
+        <w:rFonts w:ascii="Wingdings" w:hAnsi="Wingdings" w:hint="default"/>
+      </w:rPr>
+    </w:lvl>
+    <w:lvl w:ilvl="6" w:tplc="04090001" w:tentative="1">
+      <w:start w:val="1"/>
+      <w:numFmt w:val="bullet"/>
+      <w:lvlText w:val=""/>
+      <w:lvlJc w:val="left"/>
+      <w:pPr>
+        <w:ind w:left="5040" w:hanging="360"/>
+      </w:pPr>
+      <w:rPr>
+        <w:rFonts w:ascii="Symbol" w:hAnsi="Symbol" w:hint="default"/>
+      </w:rPr>
+    </w:lvl>
+    <w:lvl w:ilvl="7" w:tplc="04090003" w:tentative="1">
+      <w:start w:val="1"/>
+      <w:numFmt w:val="bullet"/>
+      <w:lvlText w:val="o"/>
+      <w:lvlJc w:val="left"/>
+      <w:pPr>
+        <w:ind w:left="5760" w:hanging="360"/>
+      </w:pPr>
+      <w:rPr>
+        <w:rFonts w:ascii="Courier New" w:hAnsi="Courier New" w:cs="Courier New" w:hint="default"/>
+      </w:rPr>
+    </w:lvl>
+    <w:lvl w:ilvl="8" w:tplc="04090005" w:tentative="1">
+      <w:start w:val="1"/>
+      <w:numFmt w:val="bullet"/>
+      <w:lvlText w:val=""/>
+      <w:lvlJc w:val="left"/>
+      <w:pPr>
+        <w:ind w:left="6480" w:hanging="360"/>
+      </w:pPr>
+      <w:rPr>
+        <w:rFonts w:ascii="Wingdings" w:hAnsi="Wingdings" w:hint="default"/>
+      </w:rPr>
+    </w:lvl>
+  </w:abstractNum>
+  <w:abstractNum w:abstractNumId="3" w15:restartNumberingAfterBreak="0">
     <w:nsid w:val="7E850837"/>
     <w:multiLevelType w:val="hybridMultilevel"/>
     <w:tmpl w:val="C5920070"/>
@@ -616,6 +1345,12 @@
     <w:abstractNumId w:val="0"/>
   </w:num>
   <w:num w:numId="2" w16cid:durableId="1570652361">
+    <w:abstractNumId w:val="3"/>
+  </w:num>
+  <w:num w:numId="3" w16cid:durableId="115031400">
+    <w:abstractNumId w:val="2"/>
+  </w:num>
+  <w:num w:numId="4" w16cid:durableId="519315735">
     <w:abstractNumId w:val="1"/>
   </w:num>
 </w:numbering>
@@ -1191,6 +1926,18 @@
       <w:szCs w:val="32"/>
     </w:rPr>
   </w:style>
+  <w:style w:type="character" w:styleId="FollowedHyperlink">
+    <w:name w:val="FollowedHyperlink"/>
+    <w:basedOn w:val="DefaultParagraphFont"/>
+    <w:uiPriority w:val="99"/>
+    <w:semiHidden/>
+    <w:unhideWhenUsed/>
+    <w:rsid w:val="00570042"/>
+    <w:rPr>
+      <w:color w:val="954F72" w:themeColor="followedHyperlink"/>
+      <w:u w:val="single"/>
+    </w:rPr>
+  </w:style>
 </w:styles>
 </file>
 

</xml_diff>

<commit_message>
updates to json rollup template
</commit_message>
<xml_diff>
--- a/rollup/Rollup JSON Configuration Tips.docx
+++ b/rollup/Rollup JSON Configuration Tips.docx
@@ -7,8 +7,13 @@
         <w:pStyle w:val="Title"/>
       </w:pPr>
       <w:r>
-        <w:t>Configuring PPA3 Rollup in VertiGIS</w:t>
-      </w:r>
+        <w:t xml:space="preserve">Configuring PPA3 Rollup in </w:t>
+      </w:r>
+      <w:proofErr w:type="spellStart"/>
+      <w:r>
+        <w:t>VertiGIS</w:t>
+      </w:r>
+      <w:proofErr w:type="spellEnd"/>
     </w:p>
     <w:p/>
     <w:p/>
@@ -29,7 +34,23 @@
         </w:numPr>
       </w:pPr>
       <w:r>
-        <w:t>Filter (for_review=1 query) applied by editing source webmap, not in config?</w:t>
+        <w:t>Filter (</w:t>
+      </w:r>
+      <w:proofErr w:type="spellStart"/>
+      <w:r>
+        <w:t>for_review</w:t>
+      </w:r>
+      <w:proofErr w:type="spellEnd"/>
+      <w:r>
+        <w:t xml:space="preserve">=1 query) applied by editing source </w:t>
+      </w:r>
+      <w:proofErr w:type="spellStart"/>
+      <w:r>
+        <w:t>webmap</w:t>
+      </w:r>
+      <w:proofErr w:type="spellEnd"/>
+      <w:r>
+        <w:t>, not in config?</w:t>
       </w:r>
     </w:p>
     <w:p>
@@ -41,7 +62,15 @@
         </w:numPr>
       </w:pPr>
       <w:r>
-        <w:t>For charts, use queryWhere tag in JSON config</w:t>
+        <w:t xml:space="preserve">For charts, use </w:t>
+      </w:r>
+      <w:proofErr w:type="spellStart"/>
+      <w:r>
+        <w:t>queryWhere</w:t>
+      </w:r>
+      <w:proofErr w:type="spellEnd"/>
+      <w:r>
+        <w:t xml:space="preserve"> tag in JSON config</w:t>
       </w:r>
     </w:p>
     <w:p>
@@ -53,8 +82,13 @@
         </w:numPr>
       </w:pPr>
       <w:r>
-        <w:t>But for visualizing user interface, set in source webmap</w:t>
-      </w:r>
+        <w:t xml:space="preserve">But for visualizing user interface, set in source </w:t>
+      </w:r>
+      <w:proofErr w:type="spellStart"/>
+      <w:r>
+        <w:t>webmap</w:t>
+      </w:r>
+      <w:proofErr w:type="spellEnd"/>
     </w:p>
     <w:p>
       <w:pPr>
@@ -67,9 +101,11 @@
       <w:r>
         <w:t xml:space="preserve">Finding </w:t>
       </w:r>
+      <w:proofErr w:type="spellStart"/>
       <w:r>
         <w:t>chartingWorkflowId</w:t>
       </w:r>
+      <w:proofErr w:type="spellEnd"/>
       <w:r>
         <w:t>:</w:t>
       </w:r>
@@ -106,6 +142,7 @@
           <w:numId w:val="4"/>
         </w:numPr>
       </w:pPr>
+      <w:proofErr w:type="spellStart"/>
       <w:r>
         <w:t>Ctrl</w:t>
       </w:r>
@@ -121,6 +158,7 @@
       <w:r>
         <w:t>e</w:t>
       </w:r>
+      <w:proofErr w:type="spellEnd"/>
       <w:r>
         <w:t xml:space="preserve"> will bring  up JSON configuration of the Viewer</w:t>
       </w:r>
@@ -148,9 +186,11 @@
       <w:r>
         <w:t xml:space="preserve">Same process will help us find </w:t>
       </w:r>
+      <w:proofErr w:type="spellStart"/>
       <w:r>
         <w:t>chartId</w:t>
       </w:r>
+      <w:proofErr w:type="spellEnd"/>
       <w:r>
         <w:t xml:space="preserve"> value (this also won’t likely be changed)</w:t>
       </w:r>
@@ -184,9 +224,11 @@
       <w:r>
         <w:t xml:space="preserve">Finding </w:t>
       </w:r>
+      <w:proofErr w:type="spellStart"/>
       <w:r>
         <w:t>chartingPanelId</w:t>
       </w:r>
+      <w:proofErr w:type="spellEnd"/>
       <w:r>
         <w:t>:</w:t>
       </w:r>
@@ -232,11 +274,9 @@
           <w:numId w:val="4"/>
         </w:numPr>
       </w:pPr>
-      <w:r>
-        <w:t>C</w:t>
-      </w:r>
-      <w:r>
-        <w:t>trl</w:t>
+      <w:proofErr w:type="spellStart"/>
+      <w:r>
+        <w:t>Ctrl</w:t>
       </w:r>
       <w:r>
         <w:t>+</w:t>
@@ -250,6 +290,7 @@
       <w:r>
         <w:t>e</w:t>
       </w:r>
+      <w:proofErr w:type="spellEnd"/>
       <w:r>
         <w:t xml:space="preserve"> will bring  up JSON configuration of the Viewer</w:t>
       </w:r>
@@ -263,11 +304,21 @@
         </w:numPr>
       </w:pPr>
       <w:r>
-        <w:t xml:space="preserve">If layer is standalone (not bundled in webmap), then need to set </w:t>
-      </w:r>
+        <w:t xml:space="preserve">If layer is standalone (not bundled in </w:t>
+      </w:r>
+      <w:proofErr w:type="spellStart"/>
+      <w:r>
+        <w:t>webmap</w:t>
+      </w:r>
+      <w:proofErr w:type="spellEnd"/>
+      <w:r>
+        <w:t xml:space="preserve">), then need to set </w:t>
+      </w:r>
+      <w:proofErr w:type="spellStart"/>
       <w:r>
         <w:t>isFeatureLayer</w:t>
       </w:r>
+      <w:proofErr w:type="spellEnd"/>
       <w:r>
         <w:t xml:space="preserve"> = False</w:t>
       </w:r>
@@ -281,7 +332,15 @@
         </w:numPr>
       </w:pPr>
       <w:r>
-        <w:t>Probably want sortAscending=false for all metrics, have tallest bars on left side of x axis</w:t>
+        <w:t xml:space="preserve">Probably want </w:t>
+      </w:r>
+      <w:proofErr w:type="spellStart"/>
+      <w:r>
+        <w:t>sortAscending</w:t>
+      </w:r>
+      <w:proofErr w:type="spellEnd"/>
+      <w:r>
+        <w:t>=false for all metrics, have tallest bars on left side of x axis</w:t>
       </w:r>
     </w:p>
     <w:p>
@@ -296,23 +355,19 @@
         <w:t xml:space="preserve">Charts drawn with </w:t>
       </w:r>
       <w:hyperlink r:id="rId5" w:history="1">
+        <w:proofErr w:type="spellStart"/>
         <w:r>
           <w:rPr>
             <w:rStyle w:val="Hyperlink"/>
           </w:rPr>
-          <w:t>Highch</w:t>
+          <w:t>Highcharts</w:t>
         </w:r>
+        <w:proofErr w:type="spellEnd"/>
         <w:r>
           <w:rPr>
             <w:rStyle w:val="Hyperlink"/>
           </w:rPr>
-          <w:t>a</w:t>
-        </w:r>
-        <w:r>
-          <w:rPr>
-            <w:rStyle w:val="Hyperlink"/>
-          </w:rPr>
-          <w:t>rts library</w:t>
+          <w:t xml:space="preserve"> library</w:t>
         </w:r>
       </w:hyperlink>
       <w:r>
@@ -339,8 +394,21 @@
           <w:numId w:val="4"/>
         </w:numPr>
       </w:pPr>
-      <w:r>
-        <w:t>Series:pattern – pattern is not in Highcharts API</w:t>
+      <w:proofErr w:type="spellStart"/>
+      <w:r>
+        <w:t>Series:pattern</w:t>
+      </w:r>
+      <w:proofErr w:type="spellEnd"/>
+      <w:r>
+        <w:t xml:space="preserve"> – pattern is not in </w:t>
+      </w:r>
+      <w:proofErr w:type="spellStart"/>
+      <w:r>
+        <w:t>Highcharts</w:t>
+      </w:r>
+      <w:proofErr w:type="spellEnd"/>
+      <w:r>
+        <w:t xml:space="preserve"> API</w:t>
       </w:r>
     </w:p>
     <w:p>
@@ -400,7 +468,15 @@
         </w:numPr>
       </w:pPr>
       <w:r>
-        <w:t>F is “function” of some sort. Look up in Highcharts API ref—this may be where you can adjust format of bar data labels.</w:t>
+        <w:t xml:space="preserve">F is “function” of some sort. Look up in </w:t>
+      </w:r>
+      <w:proofErr w:type="spellStart"/>
+      <w:r>
+        <w:t>Highcharts</w:t>
+      </w:r>
+      <w:proofErr w:type="spellEnd"/>
+      <w:r>
+        <w:t xml:space="preserve"> API ref—this may be where you can adjust format of bar data labels.</w:t>
       </w:r>
     </w:p>
     <w:p>
@@ -426,9 +502,11 @@
       <w:r>
         <w:t xml:space="preserve">Add under the </w:t>
       </w:r>
+      <w:proofErr w:type="spellStart"/>
       <w:r>
         <w:t>relatedTables</w:t>
       </w:r>
+      <w:proofErr w:type="spellEnd"/>
       <w:r>
         <w:t xml:space="preserve"> key</w:t>
       </w:r>
@@ -447,9 +525,11 @@
       <w:r>
         <w:t xml:space="preserve">xisting tables in the list of tables under </w:t>
       </w:r>
+      <w:proofErr w:type="spellStart"/>
       <w:r>
         <w:t>relatedTables</w:t>
       </w:r>
+      <w:proofErr w:type="spellEnd"/>
       <w:r>
         <w:t xml:space="preserve"> key</w:t>
       </w:r>
@@ -508,7 +588,15 @@
         </w:numPr>
       </w:pPr>
       <w:r>
-        <w:t>See Highcharts API ref</w:t>
+        <w:t xml:space="preserve">See </w:t>
+      </w:r>
+      <w:proofErr w:type="spellStart"/>
+      <w:r>
+        <w:t>Highcharts</w:t>
+      </w:r>
+      <w:proofErr w:type="spellEnd"/>
+      <w:r>
+        <w:t xml:space="preserve"> API ref</w:t>
       </w:r>
     </w:p>
     <w:p>
@@ -522,6 +610,48 @@
       <w:r>
         <w:lastRenderedPageBreak/>
         <w:t>In comparison jobs base bar chart, it has space instead of comma for thousands separator. How do I fix that?</w:t>
+      </w:r>
+    </w:p>
+    <w:p>
+      <w:pPr>
+        <w:pStyle w:val="ListParagraph"/>
+        <w:numPr>
+          <w:ilvl w:val="0"/>
+          <w:numId w:val="3"/>
+        </w:numPr>
+      </w:pPr>
+    </w:p>
+    <w:p/>
+    <w:p>
+      <w:pPr>
+        <w:pStyle w:val="Heading1"/>
+      </w:pPr>
+      <w:r>
+        <w:t>Key Glossary</w:t>
+      </w:r>
+    </w:p>
+    <w:p>
+      <w:pPr>
+        <w:pStyle w:val="ListParagraph"/>
+        <w:numPr>
+          <w:ilvl w:val="0"/>
+          <w:numId w:val="3"/>
+        </w:numPr>
+      </w:pPr>
+      <w:r>
+        <w:t>“target” attributes – the color, name pattern, etc. for the bar representing the selected projects</w:t>
+      </w:r>
+    </w:p>
+    <w:p>
+      <w:pPr>
+        <w:pStyle w:val="ListParagraph"/>
+        <w:numPr>
+          <w:ilvl w:val="0"/>
+          <w:numId w:val="3"/>
+        </w:numPr>
+      </w:pPr>
+      <w:r>
+        <w:t>“comparisons” – bar attributes for all peer project bars (not the selected bar)</w:t>
       </w:r>
     </w:p>
     <w:p>
@@ -585,8 +715,13 @@
         </w:numPr>
       </w:pPr>
       <w:r>
-        <w:t>Workflow name = SACOG_ProjectComparisonMetrics_SelectProjects</w:t>
-      </w:r>
+        <w:t xml:space="preserve">Workflow name = </w:t>
+      </w:r>
+      <w:proofErr w:type="spellStart"/>
+      <w:r>
+        <w:t>SACOG_ProjectComparisonMetrics_SelectProjects</w:t>
+      </w:r>
+      <w:proofErr w:type="spellEnd"/>
     </w:p>
     <w:p>
       <w:pPr>
@@ -597,8 +732,13 @@
         </w:numPr>
       </w:pPr>
       <w:r>
-        <w:t>Initialize &gt; Configuration &gt; projectComparisonMetricsConfiguration</w:t>
-      </w:r>
+        <w:t xml:space="preserve">Initialize &gt; Configuration &gt; </w:t>
+      </w:r>
+      <w:proofErr w:type="spellStart"/>
+      <w:r>
+        <w:t>projectComparisonMetricsConfiguration</w:t>
+      </w:r>
+      <w:proofErr w:type="spellEnd"/>
     </w:p>
     <w:p>
       <w:pPr>
@@ -733,23 +873,7 @@
             <w:rFonts w:eastAsiaTheme="majorEastAsia"/>
             <w:lang w:val="en-CA"/>
           </w:rPr>
-          <w:t>https://mapping.sacog.o</w:t>
-        </w:r>
-        <w:r>
-          <w:rPr>
-            <w:rStyle w:val="Hyperlink"/>
-            <w:rFonts w:eastAsiaTheme="majorEastAsia"/>
-            <w:lang w:val="en-CA"/>
-          </w:rPr>
-          <w:t>r</w:t>
-        </w:r>
-        <w:r>
-          <w:rPr>
-            <w:rStyle w:val="Hyperlink"/>
-            <w:rFonts w:eastAsiaTheme="majorEastAsia"/>
-            <w:lang w:val="en-CA"/>
-          </w:rPr>
-          <w:t>g/Geocortex/WebViewer/designer/#app=3c7ff61fa2694369a591d1fb8825a40a</w:t>
+          <w:t>https://mapping.sacog.org/Geocortex/WebViewer/designer/#app=3c7ff61fa2694369a591d1fb8825a40a</w:t>
         </w:r>
       </w:hyperlink>
     </w:p>

</xml_diff>

<commit_message>
trying to get commas and percents
</commit_message>
<xml_diff>
--- a/rollup/Rollup JSON Configuration Tips.docx
+++ b/rollup/Rollup JSON Configuration Tips.docx
@@ -616,18 +616,57 @@
       <w:pPr>
         <w:pStyle w:val="ListParagraph"/>
         <w:numPr>
+          <w:ilvl w:val="1"/>
+          <w:numId w:val="3"/>
+        </w:numPr>
+      </w:pPr>
+      <w:r>
+        <w:t xml:space="preserve">In </w:t>
+      </w:r>
+      <w:proofErr w:type="spellStart"/>
+      <w:r>
+        <w:t>Highcharts</w:t>
+      </w:r>
+      <w:proofErr w:type="spellEnd"/>
+      <w:r>
+        <w:t xml:space="preserve"> API ref, look at series &gt; column &gt; </w:t>
+      </w:r>
+      <w:proofErr w:type="spellStart"/>
+      <w:r>
+        <w:t>dataLabels</w:t>
+      </w:r>
+      <w:proofErr w:type="spellEnd"/>
+      <w:r>
+        <w:t xml:space="preserve"> &gt; format, see link to </w:t>
+      </w:r>
+      <w:hyperlink r:id="rId6" w:anchor="format-strings" w:history="1">
+        <w:r>
+          <w:rPr>
+            <w:rStyle w:val="Hyperlink"/>
+          </w:rPr>
+          <w:t>format strings</w:t>
+        </w:r>
+      </w:hyperlink>
+    </w:p>
+    <w:p/>
+    <w:p>
+      <w:pPr>
+        <w:pStyle w:val="Heading1"/>
+      </w:pPr>
+      <w:r>
+        <w:t>Key Glossary</w:t>
+      </w:r>
+    </w:p>
+    <w:p>
+      <w:pPr>
+        <w:pStyle w:val="ListParagraph"/>
+        <w:numPr>
           <w:ilvl w:val="0"/>
           <w:numId w:val="3"/>
         </w:numPr>
       </w:pPr>
-    </w:p>
-    <w:p/>
-    <w:p>
-      <w:pPr>
-        <w:pStyle w:val="Heading1"/>
-      </w:pPr>
-      <w:r>
-        <w:t>Key Glossary</w:t>
+      <w:r>
+        <w:t>“target” attributes – the color, name pattern, etc. for the bar representing the selected projects</w:t>
       </w:r>
     </w:p>
     <w:p>
@@ -639,7 +678,7 @@
         </w:numPr>
       </w:pPr>
       <w:r>
-        <w:t>“target” attributes – the color, name pattern, etc. for the bar representing the selected projects</w:t>
+        <w:t>“comparisons” – bar attributes for all peer project bars (not the selected bar)</w:t>
       </w:r>
     </w:p>
     <w:p>
@@ -650,18 +689,6 @@
           <w:numId w:val="3"/>
         </w:numPr>
       </w:pPr>
-      <w:r>
-        <w:t>“comparisons” – bar attributes for all peer project bars (not the selected bar)</w:t>
-      </w:r>
-    </w:p>
-    <w:p>
-      <w:pPr>
-        <w:pStyle w:val="ListParagraph"/>
-        <w:numPr>
-          <w:ilvl w:val="0"/>
-          <w:numId w:val="3"/>
-        </w:numPr>
-      </w:pPr>
     </w:p>
     <w:p/>
     <w:p>
@@ -673,7 +700,7 @@
       </w:r>
     </w:p>
     <w:p>
-      <w:hyperlink r:id="rId6" w:history="1">
+      <w:hyperlink r:id="rId7" w:history="1">
         <w:r>
           <w:rPr>
             <w:rStyle w:val="Hyperlink"/>
@@ -799,7 +826,7 @@
       <w:r>
         <w:t xml:space="preserve">Look at URL/site of roll-up tool too – URL is </w:t>
       </w:r>
-      <w:hyperlink r:id="rId7" w:history="1">
+      <w:hyperlink r:id="rId8" w:history="1">
         <w:r>
           <w:rPr>
             <w:rStyle w:val="Hyperlink"/>
@@ -866,7 +893,7 @@
           <w:lang w:val="en-CA"/>
         </w:rPr>
       </w:pPr>
-      <w:hyperlink r:id="rId8" w:history="1">
+      <w:hyperlink r:id="rId9" w:history="1">
         <w:r>
           <w:rPr>
             <w:rStyle w:val="Hyperlink"/>
@@ -918,7 +945,7 @@
           <w:lang w:val="en-CA"/>
         </w:rPr>
       </w:pPr>
-      <w:hyperlink r:id="rId9" w:history="1">
+      <w:hyperlink r:id="rId10" w:history="1">
         <w:r>
           <w:rPr>
             <w:rStyle w:val="Hyperlink"/>
@@ -955,7 +982,7 @@
           <w:lang w:val="en-CA"/>
         </w:rPr>
       </w:pPr>
-      <w:hyperlink r:id="rId10" w:history="1">
+      <w:hyperlink r:id="rId11" w:history="1">
         <w:r>
           <w:rPr>
             <w:rStyle w:val="Hyperlink"/>

</xml_diff>

<commit_message>
updates to json config tips docx
</commit_message>
<xml_diff>
--- a/rollup/Rollup JSON Configuration Tips.docx
+++ b/rollup/Rollup JSON Configuration Tips.docx
@@ -647,6 +647,18 @@
           <w:t>format strings</w:t>
         </w:r>
       </w:hyperlink>
+    </w:p>
+    <w:p>
+      <w:pPr>
+        <w:pStyle w:val="ListParagraph"/>
+        <w:numPr>
+          <w:ilvl w:val="1"/>
+          <w:numId w:val="3"/>
+        </w:numPr>
+      </w:pPr>
+      <w:r>
+        <w:t xml:space="preserve">Something, maybe, to do with </w:t>
+      </w:r>
     </w:p>
     <w:p/>
     <w:p>

</xml_diff>